<commit_message>
Host institute - modified
</commit_message>
<xml_diff>
--- a/Host Institute_modGiorgos_applyJ.docx
+++ b/Host Institute_modGiorgos_applyJ.docx
@@ -494,7 +494,33 @@
           <w:sz w:val="22"/>
           <w:szCs w:val="22"/>
         </w:rPr>
-        <w:t xml:space="preserve">From the above it become clear that are one the one hand enough setups for fast characterizations and on the other hand enough dilution fridges so that there will be at least 6 months per year dilution fridge measurement time. This is not possible in </w:t>
+        <w:t xml:space="preserve">From the above it become clear that </w:t>
+      </w:r>
+      <w:r>
+        <w:rPr>
+          <w:rFonts w:ascii="Arial" w:hAnsi="Arial" w:cs="Arial"/>
+          <w:sz w:val="22"/>
+          <w:szCs w:val="22"/>
+        </w:rPr>
+        <w:t>there are on</w:t>
+      </w:r>
+      <w:r>
+        <w:rPr>
+          <w:rFonts w:ascii="Arial" w:hAnsi="Arial" w:cs="Arial"/>
+          <w:sz w:val="22"/>
+          <w:szCs w:val="22"/>
+        </w:rPr>
+        <w:t xml:space="preserve"> the one hand enough setups for fast characterizations and on the other hand enough dilution fridges so that there will be at least 6 months per year dilution fridge measurement time. </w:t>
+      </w:r>
+      <w:bookmarkStart w:id="0" w:name="_GoBack"/>
+      <w:bookmarkEnd w:id="0"/>
+      <w:r>
+        <w:rPr>
+          <w:rFonts w:ascii="Arial" w:hAnsi="Arial" w:cs="Arial"/>
+          <w:sz w:val="22"/>
+          <w:szCs w:val="22"/>
+        </w:rPr>
+        <w:t xml:space="preserve">This is not possible in </w:t>
       </w:r>
       <w:r>
         <w:rPr>
@@ -561,7 +587,6 @@
           <w:lang w:val="en-GB" w:eastAsia="fr-FR"/>
         </w:rPr>
       </w:pPr>
-      <w:bookmarkStart w:id="0" w:name="_GoBack"/>
       <w:r>
         <w:rPr>
           <w:rFonts w:ascii="Arial" w:hAnsi="Arial" w:cs="Arial"/>
@@ -571,7 +596,6 @@
         </w:rPr>
         <w:t xml:space="preserve">In addition, </w:t>
       </w:r>
-      <w:bookmarkEnd w:id="0"/>
       <w:r>
         <w:rPr>
           <w:rFonts w:ascii="Arial" w:hAnsi="Arial" w:cs="Arial"/>

</xml_diff>